<commit_message>
- Update task ECMAScript 6
</commit_message>
<xml_diff>
--- a/src/task/ECMAScript_6/ECMAScript_6.docx
+++ b/src/task/ECMAScript_6/ECMAScript_6.docx
@@ -1,6 +1,6 @@
 
 <file path=word/document.xml><?xml version="1.0" encoding="utf-8"?>
-<w:document xmlns:wpc="http://schemas.microsoft.com/office/word/2010/wordprocessingCanvas" xmlns:cx="http://schemas.microsoft.com/office/drawing/2014/chartex" xmlns:mc="http://schemas.openxmlformats.org/markup-compatibility/2006" xmlns:o="urn:schemas-microsoft-com:office:office" xmlns:r="http://schemas.openxmlformats.org/officeDocument/2006/relationships" xmlns:m="http://schemas.openxmlformats.org/officeDocument/2006/math" xmlns:v="urn:schemas-microsoft-com:vml" xmlns:wp14="http://schemas.microsoft.com/office/word/2010/wordprocessingDrawing" xmlns:wp="http://schemas.openxmlformats.org/drawingml/2006/wordprocessingDrawing" xmlns:w10="urn:schemas-microsoft-com:office:word" xmlns:w="http://schemas.openxmlformats.org/wordprocessingml/2006/main" xmlns:w14="http://schemas.microsoft.com/office/word/2010/wordml" xmlns:w15="http://schemas.microsoft.com/office/word/2012/wordml" xmlns:w16se="http://schemas.microsoft.com/office/word/2015/wordml/symex" xmlns:wpg="http://schemas.microsoft.com/office/word/2010/wordprocessingGroup" xmlns:wpi="http://schemas.microsoft.com/office/word/2010/wordprocessingInk" xmlns:wne="http://schemas.microsoft.com/office/word/2006/wordml" xmlns:wps="http://schemas.microsoft.com/office/word/2010/wordprocessingShape" mc:Ignorable="w14 w15 w16se wp14">
+<w:document xmlns:wpc="http://schemas.microsoft.com/office/word/2010/wordprocessingCanvas" xmlns:cx="http://schemas.microsoft.com/office/drawing/2014/chartex" xmlns:cx1="http://schemas.microsoft.com/office/drawing/2015/9/8/chartex" xmlns:cx2="http://schemas.microsoft.com/office/drawing/2015/10/21/chartex" xmlns:cx3="http://schemas.microsoft.com/office/drawing/2016/5/9/chartex" xmlns:cx4="http://schemas.microsoft.com/office/drawing/2016/5/10/chartex" xmlns:cx5="http://schemas.microsoft.com/office/drawing/2016/5/11/chartex" xmlns:cx6="http://schemas.microsoft.com/office/drawing/2016/5/12/chartex" xmlns:cx7="http://schemas.microsoft.com/office/drawing/2016/5/13/chartex" xmlns:cx8="http://schemas.microsoft.com/office/drawing/2016/5/14/chartex" xmlns:mc="http://schemas.openxmlformats.org/markup-compatibility/2006" xmlns:aink="http://schemas.microsoft.com/office/drawing/2016/ink" xmlns:am3d="http://schemas.microsoft.com/office/drawing/2017/model3d" xmlns:o="urn:schemas-microsoft-com:office:office" xmlns:r="http://schemas.openxmlformats.org/officeDocument/2006/relationships" xmlns:m="http://schemas.openxmlformats.org/officeDocument/2006/math" xmlns:v="urn:schemas-microsoft-com:vml" xmlns:wp14="http://schemas.microsoft.com/office/word/2010/wordprocessingDrawing" xmlns:wp="http://schemas.openxmlformats.org/drawingml/2006/wordprocessingDrawing" xmlns:w10="urn:schemas-microsoft-com:office:word" xmlns:w="http://schemas.openxmlformats.org/wordprocessingml/2006/main" xmlns:w14="http://schemas.microsoft.com/office/word/2010/wordml" xmlns:w15="http://schemas.microsoft.com/office/word/2012/wordml" xmlns:w16cid="http://schemas.microsoft.com/office/word/2016/wordml/cid" xmlns:w16se="http://schemas.microsoft.com/office/word/2015/wordml/symex" xmlns:wpg="http://schemas.microsoft.com/office/word/2010/wordprocessingGroup" xmlns:wpi="http://schemas.microsoft.com/office/word/2010/wordprocessingInk" xmlns:wne="http://schemas.microsoft.com/office/word/2006/wordml" xmlns:wps="http://schemas.microsoft.com/office/word/2010/wordprocessingShape" mc:Ignorable="w14 w15 w16se w16cid wp14">
   <w:body>
     <w:p>
       <w:pPr>
@@ -17,17 +17,7 @@
           <w:sz w:val="32"/>
           <w:szCs w:val="32"/>
         </w:rPr>
-        <w:t>Лабораторная ра</w:t>
-      </w:r>
-      <w:bookmarkStart w:id="0" w:name="_GoBack"/>
-      <w:bookmarkEnd w:id="0"/>
-      <w:r>
-        <w:rPr>
-          <w:rFonts w:ascii="Times New Roman" w:hAnsi="Times New Roman" w:cs="Times New Roman"/>
-          <w:sz w:val="32"/>
-          <w:szCs w:val="32"/>
-        </w:rPr>
-        <w:t>бота по теме «</w:t>
+        <w:t>Лабораторная работа по теме «</w:t>
       </w:r>
       <w:r>
         <w:rPr>
@@ -160,7 +150,50 @@
           <w:sz w:val="28"/>
           <w:szCs w:val="28"/>
         </w:rPr>
-        <w:t>Добавьте поле поиска для таблиц результирующего набора сущностей (пример интерфейса приведен ниже). Поиск должен выполняться по любому полю таблицы.</w:t>
+        <w:t xml:space="preserve">Создайте ветку </w:t>
+      </w:r>
+      <w:r>
+        <w:rPr>
+          <w:rFonts w:ascii="Times New Roman" w:hAnsi="Times New Roman" w:cs="Times New Roman"/>
+          <w:b/>
+          <w:sz w:val="28"/>
+          <w:szCs w:val="28"/>
+        </w:rPr>
+        <w:t>ECMAScript_</w:t>
+      </w:r>
+      <w:r>
+        <w:rPr>
+          <w:rFonts w:ascii="Times New Roman" w:hAnsi="Times New Roman" w:cs="Times New Roman"/>
+          <w:b/>
+          <w:sz w:val="28"/>
+          <w:szCs w:val="28"/>
+        </w:rPr>
+        <w:t>6</w:t>
+      </w:r>
+      <w:r>
+        <w:rPr>
+          <w:rFonts w:ascii="Times New Roman" w:hAnsi="Times New Roman" w:cs="Times New Roman"/>
+          <w:sz w:val="28"/>
+          <w:szCs w:val="28"/>
+        </w:rPr>
+        <w:t xml:space="preserve"> путем клонирования ветки </w:t>
+      </w:r>
+      <w:r>
+        <w:rPr>
+          <w:rFonts w:ascii="Times New Roman" w:hAnsi="Times New Roman" w:cs="Times New Roman"/>
+          <w:sz w:val="28"/>
+          <w:szCs w:val="28"/>
+          <w:lang w:val="en-US"/>
+        </w:rPr>
+        <w:t>ECMAScript</w:t>
+      </w:r>
+      <w:r>
+        <w:rPr>
+          <w:rFonts w:ascii="Times New Roman" w:hAnsi="Times New Roman" w:cs="Times New Roman"/>
+          <w:sz w:val="28"/>
+          <w:szCs w:val="28"/>
+        </w:rPr>
+        <w:t>_5.</w:t>
       </w:r>
     </w:p>
     <w:p>
@@ -188,33 +221,26 @@
           <w:sz w:val="28"/>
           <w:szCs w:val="28"/>
         </w:rPr>
-        <w:t xml:space="preserve">Используйте механизм наследования из стандарта </w:t>
-      </w:r>
-      <w:r>
-        <w:rPr>
-          <w:rFonts w:ascii="Times New Roman" w:hAnsi="Times New Roman" w:cs="Times New Roman"/>
-          <w:sz w:val="28"/>
-          <w:szCs w:val="28"/>
-          <w:lang w:val="en-US"/>
-        </w:rPr>
-        <w:t>ECMAScript</w:t>
-      </w:r>
-      <w:r>
-        <w:rPr>
-          <w:rFonts w:ascii="Times New Roman" w:hAnsi="Times New Roman" w:cs="Times New Roman"/>
-          <w:sz w:val="28"/>
-          <w:szCs w:val="28"/>
-        </w:rPr>
-        <w:t xml:space="preserve"> 6</w:t>
-      </w:r>
-      <w:r>
-        <w:rPr>
-          <w:rFonts w:ascii="Times New Roman" w:hAnsi="Times New Roman" w:cs="Times New Roman"/>
-          <w:sz w:val="28"/>
-          <w:szCs w:val="28"/>
-        </w:rPr>
-        <w:t>.</w:t>
-      </w:r>
+        <w:t xml:space="preserve">Добавьте поле поиска для таблиц результирующего набора сущностей (пример интерфейса приведен ниже). Поиск должен выполняться </w:t>
+      </w:r>
+      <w:r>
+        <w:rPr>
+          <w:rFonts w:ascii="Times New Roman" w:hAnsi="Times New Roman" w:cs="Times New Roman"/>
+          <w:sz w:val="28"/>
+          <w:szCs w:val="28"/>
+        </w:rPr>
+        <w:t xml:space="preserve">минимум по трем полям </w:t>
+      </w:r>
+      <w:r>
+        <w:rPr>
+          <w:rFonts w:ascii="Times New Roman" w:hAnsi="Times New Roman" w:cs="Times New Roman"/>
+          <w:sz w:val="28"/>
+          <w:szCs w:val="28"/>
+        </w:rPr>
+        <w:t>таблицы.</w:t>
+      </w:r>
+      <w:bookmarkStart w:id="0" w:name="_GoBack"/>
+      <w:bookmarkEnd w:id="0"/>
     </w:p>
     <w:p>
       <w:pPr>
@@ -241,7 +267,7 @@
           <w:sz w:val="28"/>
           <w:szCs w:val="28"/>
         </w:rPr>
-        <w:t>Используйте блочную область видимости для переменных (</w:t>
+        <w:t xml:space="preserve">Используйте механизм наследования из стандарта </w:t>
       </w:r>
       <w:r>
         <w:rPr>
@@ -250,34 +276,23 @@
           <w:szCs w:val="28"/>
           <w:lang w:val="en-US"/>
         </w:rPr>
-        <w:t>let</w:t>
-      </w:r>
-      <w:r>
-        <w:rPr>
-          <w:rFonts w:ascii="Times New Roman" w:hAnsi="Times New Roman" w:cs="Times New Roman"/>
-          <w:sz w:val="28"/>
-          <w:szCs w:val="28"/>
-        </w:rPr>
-        <w:t xml:space="preserve">, </w:t>
-      </w:r>
-      <w:proofErr w:type="spellStart"/>
-      <w:r>
-        <w:rPr>
-          <w:rFonts w:ascii="Times New Roman" w:hAnsi="Times New Roman" w:cs="Times New Roman"/>
-          <w:sz w:val="28"/>
-          <w:szCs w:val="28"/>
-          <w:lang w:val="en-US"/>
-        </w:rPr>
-        <w:t>const</w:t>
-      </w:r>
-      <w:proofErr w:type="spellEnd"/>
-      <w:r>
-        <w:rPr>
-          <w:rFonts w:ascii="Times New Roman" w:hAnsi="Times New Roman" w:cs="Times New Roman"/>
-          <w:sz w:val="28"/>
-          <w:szCs w:val="28"/>
-        </w:rPr>
-        <w:t>).</w:t>
+        <w:t>ECMAScript</w:t>
+      </w:r>
+      <w:r>
+        <w:rPr>
+          <w:rFonts w:ascii="Times New Roman" w:hAnsi="Times New Roman" w:cs="Times New Roman"/>
+          <w:sz w:val="28"/>
+          <w:szCs w:val="28"/>
+        </w:rPr>
+        <w:t xml:space="preserve"> 6</w:t>
+      </w:r>
+      <w:r>
+        <w:rPr>
+          <w:rFonts w:ascii="Times New Roman" w:hAnsi="Times New Roman" w:cs="Times New Roman"/>
+          <w:sz w:val="28"/>
+          <w:szCs w:val="28"/>
+        </w:rPr>
+        <w:t>.</w:t>
       </w:r>
     </w:p>
     <w:p>
@@ -305,7 +320,7 @@
           <w:sz w:val="28"/>
           <w:szCs w:val="28"/>
         </w:rPr>
-        <w:t xml:space="preserve">Продемонстрируйте использование механизма деструктуризации объекта и массива, оператора </w:t>
+        <w:t>Используйте блочную область видимости для переменных (</w:t>
       </w:r>
       <w:r>
         <w:rPr>
@@ -314,15 +329,34 @@
           <w:szCs w:val="28"/>
           <w:lang w:val="en-US"/>
         </w:rPr>
-        <w:t>spread</w:t>
-      </w:r>
-      <w:r>
-        <w:rPr>
-          <w:rFonts w:ascii="Times New Roman" w:hAnsi="Times New Roman" w:cs="Times New Roman"/>
-          <w:sz w:val="28"/>
-          <w:szCs w:val="28"/>
-        </w:rPr>
-        <w:t>.</w:t>
+        <w:t>let</w:t>
+      </w:r>
+      <w:r>
+        <w:rPr>
+          <w:rFonts w:ascii="Times New Roman" w:hAnsi="Times New Roman" w:cs="Times New Roman"/>
+          <w:sz w:val="28"/>
+          <w:szCs w:val="28"/>
+        </w:rPr>
+        <w:t xml:space="preserve">, </w:t>
+      </w:r>
+      <w:proofErr w:type="spellStart"/>
+      <w:r>
+        <w:rPr>
+          <w:rFonts w:ascii="Times New Roman" w:hAnsi="Times New Roman" w:cs="Times New Roman"/>
+          <w:sz w:val="28"/>
+          <w:szCs w:val="28"/>
+          <w:lang w:val="en-US"/>
+        </w:rPr>
+        <w:t>const</w:t>
+      </w:r>
+      <w:proofErr w:type="spellEnd"/>
+      <w:r>
+        <w:rPr>
+          <w:rFonts w:ascii="Times New Roman" w:hAnsi="Times New Roman" w:cs="Times New Roman"/>
+          <w:sz w:val="28"/>
+          <w:szCs w:val="28"/>
+        </w:rPr>
+        <w:t>).</w:t>
       </w:r>
     </w:p>
     <w:p>
@@ -350,55 +384,24 @@
           <w:sz w:val="28"/>
           <w:szCs w:val="28"/>
         </w:rPr>
-        <w:t xml:space="preserve">Для </w:t>
-      </w:r>
-      <w:r>
-        <w:rPr>
-          <w:rFonts w:ascii="Times New Roman" w:hAnsi="Times New Roman" w:cs="Times New Roman"/>
-          <w:sz w:val="28"/>
-          <w:szCs w:val="28"/>
-        </w:rPr>
-        <w:t>функций</w:t>
-      </w:r>
-      <w:r>
-        <w:rPr>
-          <w:rFonts w:ascii="Times New Roman" w:hAnsi="Times New Roman" w:cs="Times New Roman"/>
-          <w:sz w:val="28"/>
-          <w:szCs w:val="28"/>
-        </w:rPr>
-        <w:t xml:space="preserve"> поиска</w:t>
-      </w:r>
-      <w:r>
-        <w:rPr>
-          <w:rFonts w:ascii="Times New Roman" w:hAnsi="Times New Roman" w:cs="Times New Roman"/>
-          <w:sz w:val="28"/>
-          <w:szCs w:val="28"/>
-        </w:rPr>
-        <w:t xml:space="preserve"> добавьте п</w:t>
-      </w:r>
-      <w:r>
-        <w:rPr>
-          <w:rFonts w:ascii="Times New Roman" w:hAnsi="Times New Roman" w:cs="Times New Roman"/>
-          <w:sz w:val="28"/>
-          <w:szCs w:val="28"/>
-        </w:rPr>
-        <w:t>араметр</w:t>
-      </w:r>
-      <w:r>
-        <w:rPr>
-          <w:rFonts w:ascii="Times New Roman" w:hAnsi="Times New Roman" w:cs="Times New Roman"/>
-          <w:sz w:val="28"/>
-          <w:szCs w:val="28"/>
-        </w:rPr>
-        <w:t xml:space="preserve"> п</w:t>
-      </w:r>
-      <w:r>
-        <w:rPr>
-          <w:rFonts w:ascii="Times New Roman" w:hAnsi="Times New Roman" w:cs="Times New Roman"/>
-          <w:sz w:val="28"/>
-          <w:szCs w:val="28"/>
-        </w:rPr>
-        <w:t>о умолчанию.</w:t>
+        <w:t xml:space="preserve">Продемонстрируйте использование механизма деструктуризации объекта и массива, оператора </w:t>
+      </w:r>
+      <w:r>
+        <w:rPr>
+          <w:rFonts w:ascii="Times New Roman" w:hAnsi="Times New Roman" w:cs="Times New Roman"/>
+          <w:sz w:val="28"/>
+          <w:szCs w:val="28"/>
+          <w:lang w:val="en-US"/>
+        </w:rPr>
+        <w:t>spread</w:t>
+      </w:r>
+      <w:r>
+        <w:rPr>
+          <w:rFonts w:ascii="Times New Roman" w:hAnsi="Times New Roman" w:cs="Times New Roman"/>
+          <w:sz w:val="28"/>
+          <w:szCs w:val="28"/>
+        </w:rPr>
+        <w:t>.</w:t>
       </w:r>
     </w:p>
     <w:p>
@@ -426,7 +429,55 @@
           <w:sz w:val="28"/>
           <w:szCs w:val="28"/>
         </w:rPr>
-        <w:t>Используйте стрелочные функции.</w:t>
+        <w:t xml:space="preserve">Для </w:t>
+      </w:r>
+      <w:r>
+        <w:rPr>
+          <w:rFonts w:ascii="Times New Roman" w:hAnsi="Times New Roman" w:cs="Times New Roman"/>
+          <w:sz w:val="28"/>
+          <w:szCs w:val="28"/>
+        </w:rPr>
+        <w:t>функций</w:t>
+      </w:r>
+      <w:r>
+        <w:rPr>
+          <w:rFonts w:ascii="Times New Roman" w:hAnsi="Times New Roman" w:cs="Times New Roman"/>
+          <w:sz w:val="28"/>
+          <w:szCs w:val="28"/>
+        </w:rPr>
+        <w:t xml:space="preserve"> поиска</w:t>
+      </w:r>
+      <w:r>
+        <w:rPr>
+          <w:rFonts w:ascii="Times New Roman" w:hAnsi="Times New Roman" w:cs="Times New Roman"/>
+          <w:sz w:val="28"/>
+          <w:szCs w:val="28"/>
+        </w:rPr>
+        <w:t xml:space="preserve"> добавьте п</w:t>
+      </w:r>
+      <w:r>
+        <w:rPr>
+          <w:rFonts w:ascii="Times New Roman" w:hAnsi="Times New Roman" w:cs="Times New Roman"/>
+          <w:sz w:val="28"/>
+          <w:szCs w:val="28"/>
+        </w:rPr>
+        <w:t>араметр</w:t>
+      </w:r>
+      <w:r>
+        <w:rPr>
+          <w:rFonts w:ascii="Times New Roman" w:hAnsi="Times New Roman" w:cs="Times New Roman"/>
+          <w:sz w:val="28"/>
+          <w:szCs w:val="28"/>
+        </w:rPr>
+        <w:t xml:space="preserve"> п</w:t>
+      </w:r>
+      <w:r>
+        <w:rPr>
+          <w:rFonts w:ascii="Times New Roman" w:hAnsi="Times New Roman" w:cs="Times New Roman"/>
+          <w:sz w:val="28"/>
+          <w:szCs w:val="28"/>
+        </w:rPr>
+        <w:t>о умолчанию.</w:t>
       </w:r>
     </w:p>
     <w:p>
@@ -454,7 +505,7 @@
           <w:sz w:val="28"/>
           <w:szCs w:val="28"/>
         </w:rPr>
-        <w:t>При работе со строками используйте интерполяцию.</w:t>
+        <w:t>Используйте стрелочные функции.</w:t>
       </w:r>
     </w:p>
     <w:p>
@@ -482,23 +533,7 @@
           <w:sz w:val="28"/>
           <w:szCs w:val="28"/>
         </w:rPr>
-        <w:t>Для перебора элементов сущности создайте итератор и</w:t>
-      </w:r>
-      <w:r>
-        <w:rPr>
-          <w:rFonts w:ascii="Times New Roman" w:hAnsi="Times New Roman" w:cs="Times New Roman"/>
-          <w:sz w:val="28"/>
-          <w:szCs w:val="28"/>
-        </w:rPr>
-        <w:t>/</w:t>
-      </w:r>
-      <w:r>
-        <w:rPr>
-          <w:rFonts w:ascii="Times New Roman" w:hAnsi="Times New Roman" w:cs="Times New Roman"/>
-          <w:sz w:val="28"/>
-          <w:szCs w:val="28"/>
-        </w:rPr>
-        <w:t>или генератор.</w:t>
+        <w:t>При работе со строками используйте интерполяцию.</w:t>
       </w:r>
     </w:p>
     <w:p>
@@ -526,24 +561,23 @@
           <w:sz w:val="28"/>
           <w:szCs w:val="28"/>
         </w:rPr>
-        <w:t>Продемонстрируете</w:t>
-      </w:r>
-      <w:r>
-        <w:rPr>
-          <w:rFonts w:ascii="Times New Roman" w:hAnsi="Times New Roman" w:cs="Times New Roman"/>
-          <w:sz w:val="28"/>
-          <w:szCs w:val="28"/>
-        </w:rPr>
-        <w:t xml:space="preserve"> работу объекта </w:t>
-      </w:r>
-      <w:r>
-        <w:rPr>
-          <w:rFonts w:ascii="Times New Roman" w:hAnsi="Times New Roman" w:cs="Times New Roman"/>
-          <w:sz w:val="28"/>
-          <w:szCs w:val="28"/>
-          <w:lang w:val="en-US"/>
-        </w:rPr>
-        <w:t>Proxy.</w:t>
+        <w:t>Для перебора элементов сущности создайте итератор и</w:t>
+      </w:r>
+      <w:r>
+        <w:rPr>
+          <w:rFonts w:ascii="Times New Roman" w:hAnsi="Times New Roman" w:cs="Times New Roman"/>
+          <w:sz w:val="28"/>
+          <w:szCs w:val="28"/>
+        </w:rPr>
+        <w:t>/</w:t>
+      </w:r>
+      <w:r>
+        <w:rPr>
+          <w:rFonts w:ascii="Times New Roman" w:hAnsi="Times New Roman" w:cs="Times New Roman"/>
+          <w:sz w:val="28"/>
+          <w:szCs w:val="28"/>
+        </w:rPr>
+        <w:t>или генератор.</w:t>
       </w:r>
     </w:p>
     <w:p>
@@ -571,7 +605,15 @@
           <w:sz w:val="28"/>
           <w:szCs w:val="28"/>
         </w:rPr>
-        <w:t xml:space="preserve">Для </w:t>
+        <w:t>Продемонстрируете</w:t>
+      </w:r>
+      <w:r>
+        <w:rPr>
+          <w:rFonts w:ascii="Times New Roman" w:hAnsi="Times New Roman" w:cs="Times New Roman"/>
+          <w:sz w:val="28"/>
+          <w:szCs w:val="28"/>
+        </w:rPr>
+        <w:t xml:space="preserve"> работу объекта </w:t>
       </w:r>
       <w:r>
         <w:rPr>
@@ -580,75 +622,7 @@
           <w:szCs w:val="28"/>
           <w:lang w:val="en-US"/>
         </w:rPr>
-        <w:t>Ajax</w:t>
-      </w:r>
-      <w:r>
-        <w:rPr>
-          <w:rFonts w:ascii="Times New Roman" w:hAnsi="Times New Roman" w:cs="Times New Roman"/>
-          <w:sz w:val="28"/>
-          <w:szCs w:val="28"/>
-        </w:rPr>
-        <w:t>-</w:t>
-      </w:r>
-      <w:r>
-        <w:rPr>
-          <w:rFonts w:ascii="Times New Roman" w:hAnsi="Times New Roman" w:cs="Times New Roman"/>
-          <w:sz w:val="28"/>
-          <w:szCs w:val="28"/>
-        </w:rPr>
-        <w:t xml:space="preserve">запросов используйте </w:t>
-      </w:r>
-      <w:proofErr w:type="spellStart"/>
-      <w:r>
-        <w:rPr>
-          <w:rFonts w:ascii="Times New Roman" w:hAnsi="Times New Roman" w:cs="Times New Roman"/>
-          <w:sz w:val="28"/>
-          <w:szCs w:val="28"/>
-        </w:rPr>
-        <w:t>промисификацию</w:t>
-      </w:r>
-      <w:proofErr w:type="spellEnd"/>
-      <w:r>
-        <w:rPr>
-          <w:rFonts w:ascii="Times New Roman" w:hAnsi="Times New Roman" w:cs="Times New Roman"/>
-          <w:sz w:val="28"/>
-          <w:szCs w:val="28"/>
-        </w:rPr>
-        <w:t xml:space="preserve"> либо </w:t>
-      </w:r>
-      <w:r>
-        <w:rPr>
-          <w:rFonts w:ascii="Times New Roman" w:hAnsi="Times New Roman" w:cs="Times New Roman"/>
-          <w:sz w:val="28"/>
-          <w:szCs w:val="28"/>
-          <w:lang w:val="en-US"/>
-        </w:rPr>
-        <w:t>Fetch</w:t>
-      </w:r>
-      <w:r>
-        <w:rPr>
-          <w:rFonts w:ascii="Times New Roman" w:hAnsi="Times New Roman" w:cs="Times New Roman"/>
-          <w:sz w:val="28"/>
-          <w:szCs w:val="28"/>
-        </w:rPr>
-        <w:t xml:space="preserve"> </w:t>
-      </w:r>
-      <w:r>
-        <w:rPr>
-          <w:rFonts w:ascii="Times New Roman" w:hAnsi="Times New Roman" w:cs="Times New Roman"/>
-          <w:sz w:val="28"/>
-          <w:szCs w:val="28"/>
-          <w:lang w:val="en-US"/>
-        </w:rPr>
-        <w:t>API</w:t>
-      </w:r>
-      <w:r>
-        <w:rPr>
-          <w:rFonts w:ascii="Times New Roman" w:hAnsi="Times New Roman" w:cs="Times New Roman"/>
-          <w:sz w:val="28"/>
-          <w:szCs w:val="28"/>
-        </w:rPr>
-        <w:t>.</w:t>
+        <w:t>Proxy.</w:t>
       </w:r>
     </w:p>
     <w:p>
@@ -676,6 +650,111 @@
           <w:sz w:val="28"/>
           <w:szCs w:val="28"/>
         </w:rPr>
+        <w:t xml:space="preserve">Для </w:t>
+      </w:r>
+      <w:r>
+        <w:rPr>
+          <w:rFonts w:ascii="Times New Roman" w:hAnsi="Times New Roman" w:cs="Times New Roman"/>
+          <w:sz w:val="28"/>
+          <w:szCs w:val="28"/>
+          <w:lang w:val="en-US"/>
+        </w:rPr>
+        <w:t>Ajax</w:t>
+      </w:r>
+      <w:r>
+        <w:rPr>
+          <w:rFonts w:ascii="Times New Roman" w:hAnsi="Times New Roman" w:cs="Times New Roman"/>
+          <w:sz w:val="28"/>
+          <w:szCs w:val="28"/>
+        </w:rPr>
+        <w:t>-</w:t>
+      </w:r>
+      <w:r>
+        <w:rPr>
+          <w:rFonts w:ascii="Times New Roman" w:hAnsi="Times New Roman" w:cs="Times New Roman"/>
+          <w:sz w:val="28"/>
+          <w:szCs w:val="28"/>
+        </w:rPr>
+        <w:t xml:space="preserve">запросов используйте </w:t>
+      </w:r>
+      <w:proofErr w:type="spellStart"/>
+      <w:r>
+        <w:rPr>
+          <w:rFonts w:ascii="Times New Roman" w:hAnsi="Times New Roman" w:cs="Times New Roman"/>
+          <w:sz w:val="28"/>
+          <w:szCs w:val="28"/>
+        </w:rPr>
+        <w:t>промисификацию</w:t>
+      </w:r>
+      <w:proofErr w:type="spellEnd"/>
+      <w:r>
+        <w:rPr>
+          <w:rFonts w:ascii="Times New Roman" w:hAnsi="Times New Roman" w:cs="Times New Roman"/>
+          <w:sz w:val="28"/>
+          <w:szCs w:val="28"/>
+        </w:rPr>
+        <w:t xml:space="preserve"> либо </w:t>
+      </w:r>
+      <w:r>
+        <w:rPr>
+          <w:rFonts w:ascii="Times New Roman" w:hAnsi="Times New Roman" w:cs="Times New Roman"/>
+          <w:sz w:val="28"/>
+          <w:szCs w:val="28"/>
+          <w:lang w:val="en-US"/>
+        </w:rPr>
+        <w:t>Fetch</w:t>
+      </w:r>
+      <w:r>
+        <w:rPr>
+          <w:rFonts w:ascii="Times New Roman" w:hAnsi="Times New Roman" w:cs="Times New Roman"/>
+          <w:sz w:val="28"/>
+          <w:szCs w:val="28"/>
+        </w:rPr>
+        <w:t xml:space="preserve"> </w:t>
+      </w:r>
+      <w:r>
+        <w:rPr>
+          <w:rFonts w:ascii="Times New Roman" w:hAnsi="Times New Roman" w:cs="Times New Roman"/>
+          <w:sz w:val="28"/>
+          <w:szCs w:val="28"/>
+          <w:lang w:val="en-US"/>
+        </w:rPr>
+        <w:t>API</w:t>
+      </w:r>
+      <w:r>
+        <w:rPr>
+          <w:rFonts w:ascii="Times New Roman" w:hAnsi="Times New Roman" w:cs="Times New Roman"/>
+          <w:sz w:val="28"/>
+          <w:szCs w:val="28"/>
+        </w:rPr>
+        <w:t>.</w:t>
+      </w:r>
+    </w:p>
+    <w:p>
+      <w:pPr>
+        <w:pStyle w:val="ListParagraph"/>
+        <w:numPr>
+          <w:ilvl w:val="0"/>
+          <w:numId w:val="2"/>
+        </w:numPr>
+        <w:autoSpaceDE w:val="0"/>
+        <w:autoSpaceDN w:val="0"/>
+        <w:adjustRightInd w:val="0"/>
+        <w:spacing w:after="0" w:line="240" w:lineRule="auto"/>
+        <w:ind w:left="0" w:firstLine="709"/>
+        <w:jc w:val="both"/>
+        <w:rPr>
+          <w:rFonts w:ascii="Times New Roman" w:hAnsi="Times New Roman" w:cs="Times New Roman"/>
+          <w:sz w:val="28"/>
+          <w:szCs w:val="28"/>
+        </w:rPr>
+      </w:pPr>
+      <w:r>
+        <w:rPr>
+          <w:rFonts w:ascii="Times New Roman" w:hAnsi="Times New Roman" w:cs="Times New Roman"/>
+          <w:sz w:val="28"/>
+          <w:szCs w:val="28"/>
+        </w:rPr>
         <w:t>Продемонстрирует</w:t>
       </w:r>
       <w:r>
@@ -703,6 +782,120 @@
           <w:szCs w:val="28"/>
         </w:rPr>
         <w:t>.</w:t>
+      </w:r>
+    </w:p>
+    <w:p>
+      <w:pPr>
+        <w:pStyle w:val="ListParagraph"/>
+        <w:numPr>
+          <w:ilvl w:val="0"/>
+          <w:numId w:val="2"/>
+        </w:numPr>
+        <w:autoSpaceDE w:val="0"/>
+        <w:autoSpaceDN w:val="0"/>
+        <w:adjustRightInd w:val="0"/>
+        <w:spacing w:after="0" w:line="240" w:lineRule="auto"/>
+        <w:ind w:left="0" w:firstLine="709"/>
+        <w:jc w:val="both"/>
+        <w:rPr>
+          <w:rFonts w:ascii="Times New Roman" w:hAnsi="Times New Roman" w:cs="Times New Roman"/>
+          <w:sz w:val="28"/>
+          <w:szCs w:val="28"/>
+        </w:rPr>
+      </w:pPr>
+      <w:r>
+        <w:rPr>
+          <w:rFonts w:ascii="Times New Roman" w:hAnsi="Times New Roman" w:cs="Times New Roman"/>
+          <w:sz w:val="28"/>
+          <w:szCs w:val="28"/>
+        </w:rPr>
+        <w:t xml:space="preserve">Протестируйте функциональность разработанного приложения в </w:t>
+      </w:r>
+      <w:r>
+        <w:rPr>
+          <w:rFonts w:ascii="Times New Roman" w:hAnsi="Times New Roman" w:cs="Times New Roman"/>
+          <w:sz w:val="28"/>
+          <w:szCs w:val="28"/>
+        </w:rPr>
+        <w:t xml:space="preserve">последних версиях </w:t>
+      </w:r>
+      <w:r>
+        <w:rPr>
+          <w:rFonts w:ascii="Times New Roman" w:hAnsi="Times New Roman" w:cs="Times New Roman"/>
+          <w:sz w:val="28"/>
+          <w:szCs w:val="28"/>
+        </w:rPr>
+        <w:t>браузера</w:t>
+      </w:r>
+      <w:r>
+        <w:rPr>
+          <w:rFonts w:ascii="Times New Roman" w:hAnsi="Times New Roman" w:cs="Times New Roman"/>
+          <w:sz w:val="28"/>
+          <w:szCs w:val="28"/>
+        </w:rPr>
+        <w:t xml:space="preserve"> </w:t>
+      </w:r>
+      <w:r>
+        <w:rPr>
+          <w:rFonts w:ascii="Times New Roman" w:hAnsi="Times New Roman" w:cs="Times New Roman"/>
+          <w:sz w:val="28"/>
+          <w:szCs w:val="28"/>
+          <w:lang w:val="en-US"/>
+        </w:rPr>
+        <w:t>Chrome</w:t>
+      </w:r>
+      <w:r>
+        <w:rPr>
+          <w:rFonts w:ascii="Times New Roman" w:hAnsi="Times New Roman" w:cs="Times New Roman"/>
+          <w:sz w:val="28"/>
+          <w:szCs w:val="28"/>
+        </w:rPr>
+        <w:t xml:space="preserve"> и </w:t>
+      </w:r>
+      <w:r>
+        <w:rPr>
+          <w:rFonts w:ascii="Times New Roman" w:hAnsi="Times New Roman" w:cs="Times New Roman"/>
+          <w:sz w:val="28"/>
+          <w:szCs w:val="28"/>
+          <w:lang w:val="en-US"/>
+        </w:rPr>
+        <w:t>Firefox</w:t>
+      </w:r>
+      <w:r>
+        <w:rPr>
+          <w:rFonts w:ascii="Times New Roman" w:hAnsi="Times New Roman" w:cs="Times New Roman"/>
+          <w:sz w:val="28"/>
+          <w:szCs w:val="28"/>
+        </w:rPr>
+        <w:t>.</w:t>
+      </w:r>
+    </w:p>
+    <w:p>
+      <w:pPr>
+        <w:pStyle w:val="ListParagraph"/>
+        <w:numPr>
+          <w:ilvl w:val="0"/>
+          <w:numId w:val="2"/>
+        </w:numPr>
+        <w:autoSpaceDE w:val="0"/>
+        <w:autoSpaceDN w:val="0"/>
+        <w:adjustRightInd w:val="0"/>
+        <w:spacing w:after="0" w:line="240" w:lineRule="auto"/>
+        <w:ind w:left="0" w:firstLine="709"/>
+        <w:jc w:val="both"/>
+        <w:rPr>
+          <w:rFonts w:ascii="Times New Roman" w:hAnsi="Times New Roman" w:cs="Times New Roman"/>
+          <w:sz w:val="28"/>
+          <w:szCs w:val="28"/>
+        </w:rPr>
+      </w:pPr>
+      <w:r>
+        <w:rPr>
+          <w:rFonts w:ascii="Times New Roman" w:hAnsi="Times New Roman" w:cs="Times New Roman"/>
+          <w:sz w:val="28"/>
+          <w:szCs w:val="28"/>
+        </w:rPr>
+        <w:t>Зафиксируйте изменения в локальном репозитории и отправьте их на удаленный сервер.</w:t>
       </w:r>
     </w:p>
     <w:p>
@@ -790,25 +983,7 @@
           <w:sz w:val="28"/>
           <w:szCs w:val="28"/>
         </w:rPr>
-        <w:t xml:space="preserve"> </w:t>
-      </w:r>
-      <w:proofErr w:type="spellStart"/>
-      <w:r>
-        <w:rPr>
-          <w:rFonts w:ascii="Times New Roman" w:hAnsi="Times New Roman" w:cs="Times New Roman"/>
-          <w:sz w:val="28"/>
-          <w:szCs w:val="28"/>
-        </w:rPr>
-        <w:t>фреймворки</w:t>
-      </w:r>
-      <w:proofErr w:type="spellEnd"/>
-      <w:r>
-        <w:rPr>
-          <w:rFonts w:ascii="Times New Roman" w:hAnsi="Times New Roman" w:cs="Times New Roman"/>
-          <w:sz w:val="28"/>
-          <w:szCs w:val="28"/>
-        </w:rPr>
-        <w:t xml:space="preserve"> и библиотеки.</w:t>
+        <w:t xml:space="preserve"> фреймворки и библиотеки.</w:t>
       </w:r>
     </w:p>
     <w:p>
@@ -870,13 +1045,12 @@
           <w:rFonts w:ascii="Times New Roman" w:hAnsi="Times New Roman" w:cs="Times New Roman"/>
           <w:noProof/>
           <w:sz w:val="28"/>
-          <w:lang w:eastAsia="ru-RU"/>
         </w:rPr>
         <w:drawing>
           <wp:inline distT="0" distB="0" distL="0" distR="0">
-            <wp:extent cx="6298310" cy="1798320"/>
-            <wp:effectExtent l="0" t="0" r="7620" b="0"/>
-            <wp:docPr id="5" name="Picture 5"/>
+            <wp:extent cx="6299835" cy="1831340"/>
+            <wp:effectExtent l="0" t="0" r="5715" b="0"/>
+            <wp:docPr id="1" name="Picture 1" descr="A screenshot of a video game&#10;&#10;Description generated with high confidence"/>
             <wp:cNvGraphicFramePr>
               <a:graphicFrameLocks xmlns:a="http://schemas.openxmlformats.org/drawingml/2006/main" noChangeAspect="1"/>
             </wp:cNvGraphicFramePr>
@@ -884,10 +1058,10 @@
               <a:graphicData uri="http://schemas.openxmlformats.org/drawingml/2006/picture">
                 <pic:pic xmlns:pic="http://schemas.openxmlformats.org/drawingml/2006/picture">
                   <pic:nvPicPr>
-                    <pic:cNvPr id="5" name="company.png"/>
+                    <pic:cNvPr id="1" name="worker.png"/>
                     <pic:cNvPicPr/>
                   </pic:nvPicPr>
-                  <pic:blipFill rotWithShape="1">
+                  <pic:blipFill>
                     <a:blip r:embed="rId6">
                       <a:extLst>
                         <a:ext uri="{28A0092B-C50C-407E-A947-70E740481C1C}">
@@ -895,89 +1069,18 @@
                         </a:ext>
                       </a:extLst>
                     </a:blip>
-                    <a:srcRect b="57816"/>
-                    <a:stretch/>
+                    <a:stretch>
+                      <a:fillRect/>
+                    </a:stretch>
                   </pic:blipFill>
-                  <pic:spPr bwMode="auto">
+                  <pic:spPr>
                     <a:xfrm>
                       <a:off x="0" y="0"/>
-                      <a:ext cx="6299835" cy="1798756"/>
+                      <a:ext cx="6299835" cy="1831340"/>
                     </a:xfrm>
                     <a:prstGeom prst="rect">
                       <a:avLst/>
                     </a:prstGeom>
-                    <a:ln>
-                      <a:noFill/>
-                    </a:ln>
-                    <a:extLst>
-                      <a:ext uri="{53640926-AAD7-44D8-BBD7-CCE9431645EC}">
-                        <a14:shadowObscured xmlns:a14="http://schemas.microsoft.com/office/drawing/2010/main"/>
-                      </a:ext>
-                    </a:extLst>
-                  </pic:spPr>
-                </pic:pic>
-              </a:graphicData>
-            </a:graphic>
-          </wp:inline>
-        </w:drawing>
-      </w:r>
-    </w:p>
-    <w:p>
-      <w:pPr>
-        <w:rPr>
-          <w:rFonts w:ascii="Times New Roman" w:hAnsi="Times New Roman" w:cs="Times New Roman"/>
-          <w:sz w:val="28"/>
-        </w:rPr>
-      </w:pPr>
-      <w:r>
-        <w:rPr>
-          <w:rFonts w:ascii="Times New Roman" w:hAnsi="Times New Roman" w:cs="Times New Roman"/>
-          <w:noProof/>
-          <w:sz w:val="28"/>
-          <w:lang w:eastAsia="ru-RU"/>
-        </w:rPr>
-        <w:drawing>
-          <wp:inline distT="0" distB="0" distL="0" distR="0">
-            <wp:extent cx="6299408" cy="2263140"/>
-            <wp:effectExtent l="0" t="0" r="6350" b="3810"/>
-            <wp:docPr id="6" name="Picture 6"/>
-            <wp:cNvGraphicFramePr>
-              <a:graphicFrameLocks xmlns:a="http://schemas.openxmlformats.org/drawingml/2006/main" noChangeAspect="1"/>
-            </wp:cNvGraphicFramePr>
-            <a:graphic xmlns:a="http://schemas.openxmlformats.org/drawingml/2006/main">
-              <a:graphicData uri="http://schemas.openxmlformats.org/drawingml/2006/picture">
-                <pic:pic xmlns:pic="http://schemas.openxmlformats.org/drawingml/2006/picture">
-                  <pic:nvPicPr>
-                    <pic:cNvPr id="6" name="worker.png"/>
-                    <pic:cNvPicPr/>
-                  </pic:nvPicPr>
-                  <pic:blipFill rotWithShape="1">
-                    <a:blip r:embed="rId7">
-                      <a:extLst>
-                        <a:ext uri="{28A0092B-C50C-407E-A947-70E740481C1C}">
-                          <a14:useLocalDpi xmlns:a14="http://schemas.microsoft.com/office/drawing/2010/main" val="0"/>
-                        </a:ext>
-                      </a:extLst>
-                    </a:blip>
-                    <a:srcRect b="51088"/>
-                    <a:stretch/>
-                  </pic:blipFill>
-                  <pic:spPr bwMode="auto">
-                    <a:xfrm>
-                      <a:off x="0" y="0"/>
-                      <a:ext cx="6299835" cy="2263293"/>
-                    </a:xfrm>
-                    <a:prstGeom prst="rect">
-                      <a:avLst/>
-                    </a:prstGeom>
-                    <a:ln>
-                      <a:noFill/>
-                    </a:ln>
-                    <a:extLst>
-                      <a:ext uri="{53640926-AAD7-44D8-BBD7-CCE9431645EC}">
-                        <a14:shadowObscured xmlns:a14="http://schemas.microsoft.com/office/drawing/2010/main"/>
-                      </a:ext>
-                    </a:extLst>
                   </pic:spPr>
                 </pic:pic>
               </a:graphicData>
@@ -997,7 +1100,7 @@
 </file>
 
 <file path=word/numbering.xml><?xml version="1.0" encoding="utf-8"?>
-<w:numbering xmlns:wpc="http://schemas.microsoft.com/office/word/2010/wordprocessingCanvas" xmlns:cx="http://schemas.microsoft.com/office/drawing/2014/chartex" xmlns:mc="http://schemas.openxmlformats.org/markup-compatibility/2006" xmlns:o="urn:schemas-microsoft-com:office:office" xmlns:r="http://schemas.openxmlformats.org/officeDocument/2006/relationships" xmlns:m="http://schemas.openxmlformats.org/officeDocument/2006/math" xmlns:v="urn:schemas-microsoft-com:vml" xmlns:wp14="http://schemas.microsoft.com/office/word/2010/wordprocessingDrawing" xmlns:wp="http://schemas.openxmlformats.org/drawingml/2006/wordprocessingDrawing" xmlns:w10="urn:schemas-microsoft-com:office:word" xmlns:w="http://schemas.openxmlformats.org/wordprocessingml/2006/main" xmlns:w14="http://schemas.microsoft.com/office/word/2010/wordml" xmlns:w15="http://schemas.microsoft.com/office/word/2012/wordml" xmlns:w16se="http://schemas.microsoft.com/office/word/2015/wordml/symex" xmlns:wpg="http://schemas.microsoft.com/office/word/2010/wordprocessingGroup" xmlns:wpi="http://schemas.microsoft.com/office/word/2010/wordprocessingInk" xmlns:wne="http://schemas.microsoft.com/office/word/2006/wordml" xmlns:wps="http://schemas.microsoft.com/office/word/2010/wordprocessingShape" mc:Ignorable="w14 w15 w16se wp14">
+<w:numbering xmlns:wpc="http://schemas.microsoft.com/office/word/2010/wordprocessingCanvas" xmlns:cx="http://schemas.microsoft.com/office/drawing/2014/chartex" xmlns:cx1="http://schemas.microsoft.com/office/drawing/2015/9/8/chartex" xmlns:cx2="http://schemas.microsoft.com/office/drawing/2015/10/21/chartex" xmlns:cx3="http://schemas.microsoft.com/office/drawing/2016/5/9/chartex" xmlns:cx4="http://schemas.microsoft.com/office/drawing/2016/5/10/chartex" xmlns:cx5="http://schemas.microsoft.com/office/drawing/2016/5/11/chartex" xmlns:cx6="http://schemas.microsoft.com/office/drawing/2016/5/12/chartex" xmlns:cx7="http://schemas.microsoft.com/office/drawing/2016/5/13/chartex" xmlns:cx8="http://schemas.microsoft.com/office/drawing/2016/5/14/chartex" xmlns:mc="http://schemas.openxmlformats.org/markup-compatibility/2006" xmlns:aink="http://schemas.microsoft.com/office/drawing/2016/ink" xmlns:am3d="http://schemas.microsoft.com/office/drawing/2017/model3d" xmlns:o="urn:schemas-microsoft-com:office:office" xmlns:r="http://schemas.openxmlformats.org/officeDocument/2006/relationships" xmlns:m="http://schemas.openxmlformats.org/officeDocument/2006/math" xmlns:v="urn:schemas-microsoft-com:vml" xmlns:wp14="http://schemas.microsoft.com/office/word/2010/wordprocessingDrawing" xmlns:wp="http://schemas.openxmlformats.org/drawingml/2006/wordprocessingDrawing" xmlns:w10="urn:schemas-microsoft-com:office:word" xmlns:w="http://schemas.openxmlformats.org/wordprocessingml/2006/main" xmlns:w14="http://schemas.microsoft.com/office/word/2010/wordml" xmlns:w15="http://schemas.microsoft.com/office/word/2012/wordml" xmlns:w16cid="http://schemas.microsoft.com/office/word/2016/wordml/cid" xmlns:w16se="http://schemas.microsoft.com/office/word/2015/wordml/symex" xmlns:wpg="http://schemas.microsoft.com/office/word/2010/wordprocessingGroup" xmlns:wpi="http://schemas.microsoft.com/office/word/2010/wordprocessingInk" xmlns:wne="http://schemas.microsoft.com/office/word/2006/wordml" xmlns:wps="http://schemas.microsoft.com/office/word/2010/wordprocessingShape" mc:Ignorable="w14 w15 w16se w16cid wp14">
   <w:abstractNum w:abstractNumId="0" w15:restartNumberingAfterBreak="0">
     <w:nsid w:val="077E1157"/>
     <w:multiLevelType w:val="hybridMultilevel"/>
@@ -1279,7 +1382,7 @@
 </file>
 
 <file path=word/styles.xml><?xml version="1.0" encoding="utf-8"?>
-<w:styles xmlns:mc="http://schemas.openxmlformats.org/markup-compatibility/2006" xmlns:r="http://schemas.openxmlformats.org/officeDocument/2006/relationships" xmlns:w="http://schemas.openxmlformats.org/wordprocessingml/2006/main" xmlns:w14="http://schemas.microsoft.com/office/word/2010/wordml" xmlns:w15="http://schemas.microsoft.com/office/word/2012/wordml" xmlns:w16se="http://schemas.microsoft.com/office/word/2015/wordml/symex" mc:Ignorable="w14 w15 w16se">
+<w:styles xmlns:mc="http://schemas.openxmlformats.org/markup-compatibility/2006" xmlns:r="http://schemas.openxmlformats.org/officeDocument/2006/relationships" xmlns:w="http://schemas.openxmlformats.org/wordprocessingml/2006/main" xmlns:w14="http://schemas.microsoft.com/office/word/2010/wordml" xmlns:w15="http://schemas.microsoft.com/office/word/2012/wordml" xmlns:w16cid="http://schemas.microsoft.com/office/word/2016/wordml/cid" xmlns:w16se="http://schemas.microsoft.com/office/word/2015/wordml/symex" mc:Ignorable="w14 w15 w16se w16cid">
   <w:docDefaults>
     <w:rPrDefault>
       <w:rPr>
@@ -1295,7 +1398,7 @@
       </w:pPr>
     </w:pPrDefault>
   </w:docDefaults>
-  <w:latentStyles w:defLockedState="0" w:defUIPriority="99" w:defSemiHidden="0" w:defUnhideWhenUsed="0" w:defQFormat="0" w:count="371">
+  <w:latentStyles w:defLockedState="0" w:defUIPriority="99" w:defSemiHidden="0" w:defUnhideWhenUsed="0" w:defQFormat="0" w:count="375">
     <w:lsdException w:name="Normal" w:uiPriority="0" w:qFormat="1"/>
     <w:lsdException w:name="heading 1" w:uiPriority="9" w:qFormat="1"/>
     <w:lsdException w:name="heading 2" w:semiHidden="1" w:uiPriority="9" w:unhideWhenUsed="1" w:qFormat="1"/>
@@ -1401,7 +1504,6 @@
     <w:lsdException w:name="HTML Sample" w:semiHidden="1" w:unhideWhenUsed="1"/>
     <w:lsdException w:name="HTML Typewriter" w:semiHidden="1" w:unhideWhenUsed="1"/>
     <w:lsdException w:name="HTML Variable" w:semiHidden="1" w:unhideWhenUsed="1"/>
-    <w:lsdException w:name="Normal Table" w:semiHidden="1" w:unhideWhenUsed="1"/>
     <w:lsdException w:name="annotation subject" w:semiHidden="1" w:unhideWhenUsed="1"/>
     <w:lsdException w:name="No List" w:semiHidden="1" w:unhideWhenUsed="1"/>
     <w:lsdException w:name="Outline List 1" w:semiHidden="1" w:unhideWhenUsed="1"/>
@@ -1445,10 +1547,8 @@
     <w:lsdException w:name="Table Elegant" w:semiHidden="1" w:unhideWhenUsed="1"/>
     <w:lsdException w:name="Table Professional" w:semiHidden="1" w:unhideWhenUsed="1"/>
     <w:lsdException w:name="Table Subtle 1" w:semiHidden="1" w:unhideWhenUsed="1"/>
-    <w:lsdException w:name="Table Subtle 2" w:semiHidden="1" w:unhideWhenUsed="1"/>
     <w:lsdException w:name="Table Web 1" w:semiHidden="1" w:unhideWhenUsed="1"/>
     <w:lsdException w:name="Table Web 2" w:semiHidden="1" w:unhideWhenUsed="1"/>
-    <w:lsdException w:name="Table Web 3" w:semiHidden="1" w:unhideWhenUsed="1"/>
     <w:lsdException w:name="Balloon Text" w:semiHidden="1" w:unhideWhenUsed="1"/>
     <w:lsdException w:name="Table Grid" w:uiPriority="39"/>
     <w:lsdException w:name="Table Theme" w:semiHidden="1" w:unhideWhenUsed="1"/>
@@ -1667,6 +1767,10 @@
     <w:lsdException w:name="List Table 5 Dark Accent 6" w:uiPriority="50"/>
     <w:lsdException w:name="List Table 6 Colorful Accent 6" w:uiPriority="51"/>
     <w:lsdException w:name="List Table 7 Colorful Accent 6" w:uiPriority="52"/>
+    <w:lsdException w:name="Mention" w:semiHidden="1" w:unhideWhenUsed="1"/>
+    <w:lsdException w:name="Smart Hyperlink" w:semiHidden="1" w:unhideWhenUsed="1"/>
+    <w:lsdException w:name="Hashtag" w:semiHidden="1" w:unhideWhenUsed="1"/>
+    <w:lsdException w:name="Unresolved Mention" w:semiHidden="1" w:unhideWhenUsed="1"/>
   </w:latentStyles>
   <w:style w:type="paragraph" w:default="1" w:styleId="Normal">
     <w:name w:val="Normal"/>
@@ -2009,7 +2113,7 @@
 </file>
 
 <file path=customXml/itemProps1.xml><?xml version="1.0" encoding="utf-8"?>
-<ds:datastoreItem xmlns:ds="http://schemas.openxmlformats.org/officeDocument/2006/customXml" ds:itemID="{A7B30DCA-AA40-4344-8E10-C3DA62560A70}">
+<ds:datastoreItem xmlns:ds="http://schemas.openxmlformats.org/officeDocument/2006/customXml" ds:itemID="{28B5EAF7-C8AE-47B9-96E8-73095550B999}">
   <ds:schemaRefs>
     <ds:schemaRef ds:uri="http://schemas.openxmlformats.org/officeDocument/2006/bibliography"/>
   </ds:schemaRefs>

</xml_diff>